<commit_message>
begin working on debug, implement custom services, fix ServiceNotificationType.Shutdown not actually working
</commit_message>
<xml_diff>
--- a/Lightning.Documentation/M5Spec.docx
+++ b/Lightning.Documentation/M5Spec.docx
@@ -120,6 +120,14 @@
           <w:szCs w:val="36"/>
         </w:rPr>
         <w:t>M5/SDK2/Alpha 1 features</w:t>
+      </w:r>
+      <w:r>
+        <w:rPr>
+          <w:rFonts w:ascii="Arial" w:hAnsi="Arial" w:cs="Arial"/>
+          <w:sz w:val="36"/>
+          <w:szCs w:val="36"/>
+        </w:rPr>
+        <w:t xml:space="preserve"> (unfinished)</w:t>
       </w:r>
     </w:p>
     <w:p>
@@ -203,7 +211,21 @@
         <w:rPr>
           <w:rFonts w:ascii="Arial" w:hAnsi="Arial" w:cs="Arial"/>
         </w:rPr>
-        <w:t xml:space="preserve">using ffmpeg to allow video support in Lightning. </w:t>
+        <w:t xml:space="preserve">using </w:t>
+      </w:r>
+      <w:proofErr w:type="spellStart"/>
+      <w:r>
+        <w:rPr>
+          <w:rFonts w:ascii="Arial" w:hAnsi="Arial" w:cs="Arial"/>
+        </w:rPr>
+        <w:t>ffmpeg</w:t>
+      </w:r>
+      <w:proofErr w:type="spellEnd"/>
+      <w:r>
+        <w:rPr>
+          <w:rFonts w:ascii="Arial" w:hAnsi="Arial" w:cs="Arial"/>
+        </w:rPr>
+        <w:t xml:space="preserve"> to allow video support in Lightning. </w:t>
       </w:r>
     </w:p>
     <w:p>
@@ -255,6 +277,7 @@
           <w:szCs w:val="28"/>
         </w:rPr>
       </w:pPr>
+      <w:proofErr w:type="spellStart"/>
       <w:r>
         <w:rPr>
           <w:rFonts w:ascii="Arial" w:hAnsi="Arial" w:cs="Arial"/>
@@ -263,6 +286,7 @@
         </w:rPr>
         <w:t>NuRender</w:t>
       </w:r>
+      <w:proofErr w:type="spellEnd"/>
     </w:p>
     <w:p>
       <w:pPr>
@@ -275,7 +299,35 @@
         <w:rPr>
           <w:rFonts w:ascii="Arial" w:hAnsi="Arial" w:cs="Arial"/>
         </w:rPr>
-        <w:t>A new renderer API will be implemented in order to simplify the rendering pipeline and RenderService, It is currently being developed outside of Lightning.</w:t>
+        <w:t xml:space="preserve">A new renderer API will be implemented in order to simplify the rendering pipeline and </w:t>
+      </w:r>
+      <w:proofErr w:type="spellStart"/>
+      <w:r>
+        <w:rPr>
+          <w:rFonts w:ascii="Arial" w:hAnsi="Arial" w:cs="Arial"/>
+        </w:rPr>
+        <w:t>RenderService</w:t>
+      </w:r>
+      <w:proofErr w:type="spellEnd"/>
+      <w:r>
+        <w:rPr>
+          <w:rFonts w:ascii="Arial" w:hAnsi="Arial" w:cs="Arial"/>
+        </w:rPr>
+        <w:t xml:space="preserve">, </w:t>
+      </w:r>
+      <w:proofErr w:type="gramStart"/>
+      <w:r>
+        <w:rPr>
+          <w:rFonts w:ascii="Arial" w:hAnsi="Arial" w:cs="Arial"/>
+        </w:rPr>
+        <w:t>It</w:t>
+      </w:r>
+      <w:proofErr w:type="gramEnd"/>
+      <w:r>
+        <w:rPr>
+          <w:rFonts w:ascii="Arial" w:hAnsi="Arial" w:cs="Arial"/>
+        </w:rPr>
+        <w:t xml:space="preserve"> is currently being developed outside of Lightning.</w:t>
       </w:r>
     </w:p>
     <w:p>
@@ -291,13 +343,23 @@
           <w:szCs w:val="28"/>
         </w:rPr>
       </w:pPr>
-      <w:r>
-        <w:rPr>
-          <w:rFonts w:ascii="Arial" w:hAnsi="Arial" w:cs="Arial"/>
-          <w:sz w:val="28"/>
-          <w:szCs w:val="28"/>
-        </w:rPr>
-        <w:t>UIService: Dialog Tree API</w:t>
+      <w:proofErr w:type="spellStart"/>
+      <w:r>
+        <w:rPr>
+          <w:rFonts w:ascii="Arial" w:hAnsi="Arial" w:cs="Arial"/>
+          <w:sz w:val="28"/>
+          <w:szCs w:val="28"/>
+        </w:rPr>
+        <w:t>UIService</w:t>
+      </w:r>
+      <w:proofErr w:type="spellEnd"/>
+      <w:r>
+        <w:rPr>
+          <w:rFonts w:ascii="Arial" w:hAnsi="Arial" w:cs="Arial"/>
+          <w:sz w:val="28"/>
+          <w:szCs w:val="28"/>
+        </w:rPr>
+        <w:t>: Dialog Tree API</w:t>
       </w:r>
     </w:p>
     <w:p>
@@ -333,7 +395,43 @@
           <w:sz w:val="28"/>
           <w:szCs w:val="28"/>
         </w:rPr>
-        <w:t>List&lt;T&gt; =&gt; InstanceCollection in RenderService, etc</w:t>
+        <w:t xml:space="preserve">List&lt;T&gt; =&gt; </w:t>
+      </w:r>
+      <w:proofErr w:type="spellStart"/>
+      <w:r>
+        <w:rPr>
+          <w:rFonts w:ascii="Arial" w:hAnsi="Arial" w:cs="Arial"/>
+          <w:sz w:val="28"/>
+          <w:szCs w:val="28"/>
+        </w:rPr>
+        <w:t>InstanceCollection</w:t>
+      </w:r>
+      <w:proofErr w:type="spellEnd"/>
+      <w:r>
+        <w:rPr>
+          <w:rFonts w:ascii="Arial" w:hAnsi="Arial" w:cs="Arial"/>
+          <w:sz w:val="28"/>
+          <w:szCs w:val="28"/>
+        </w:rPr>
+        <w:t xml:space="preserve"> in </w:t>
+      </w:r>
+      <w:proofErr w:type="spellStart"/>
+      <w:r>
+        <w:rPr>
+          <w:rFonts w:ascii="Arial" w:hAnsi="Arial" w:cs="Arial"/>
+          <w:sz w:val="28"/>
+          <w:szCs w:val="28"/>
+        </w:rPr>
+        <w:t>RenderService</w:t>
+      </w:r>
+      <w:proofErr w:type="spellEnd"/>
+      <w:r>
+        <w:rPr>
+          <w:rFonts w:ascii="Arial" w:hAnsi="Arial" w:cs="Arial"/>
+          <w:sz w:val="28"/>
+          <w:szCs w:val="28"/>
+        </w:rPr>
+        <w:t>, etc</w:t>
       </w:r>
     </w:p>
     <w:p>
@@ -347,7 +445,35 @@
         <w:rPr>
           <w:rFonts w:ascii="Arial" w:hAnsi="Arial" w:cs="Arial"/>
         </w:rPr>
-        <w:t>Any method using List&lt;T&gt;s that can use InstanceCollections will be changed to use InstanceCollections.</w:t>
+        <w:t xml:space="preserve">Any method using List&lt;T&gt;s that can use </w:t>
+      </w:r>
+      <w:proofErr w:type="spellStart"/>
+      <w:r>
+        <w:rPr>
+          <w:rFonts w:ascii="Arial" w:hAnsi="Arial" w:cs="Arial"/>
+        </w:rPr>
+        <w:t>InstanceCollections</w:t>
+      </w:r>
+      <w:proofErr w:type="spellEnd"/>
+      <w:r>
+        <w:rPr>
+          <w:rFonts w:ascii="Arial" w:hAnsi="Arial" w:cs="Arial"/>
+        </w:rPr>
+        <w:t xml:space="preserve"> will be changed to use </w:t>
+      </w:r>
+      <w:proofErr w:type="spellStart"/>
+      <w:r>
+        <w:rPr>
+          <w:rFonts w:ascii="Arial" w:hAnsi="Arial" w:cs="Arial"/>
+        </w:rPr>
+        <w:t>InstanceCollections</w:t>
+      </w:r>
+      <w:proofErr w:type="spellEnd"/>
+      <w:r>
+        <w:rPr>
+          <w:rFonts w:ascii="Arial" w:hAnsi="Arial" w:cs="Arial"/>
+        </w:rPr>
+        <w:t>.</w:t>
       </w:r>
     </w:p>
     <w:p>
@@ -363,6 +489,7 @@
           <w:szCs w:val="28"/>
         </w:rPr>
       </w:pPr>
+      <w:proofErr w:type="spellStart"/>
       <w:r>
         <w:rPr>
           <w:rFonts w:ascii="Arial" w:hAnsi="Arial" w:cs="Arial"/>
@@ -371,6 +498,7 @@
         </w:rPr>
         <w:t>LightingService</w:t>
       </w:r>
+      <w:proofErr w:type="spellEnd"/>
     </w:p>
     <w:p>
       <w:pPr>
@@ -383,7 +511,87 @@
         <w:rPr>
           <w:rFonts w:ascii="Arial" w:hAnsi="Arial" w:cs="Arial"/>
         </w:rPr>
-        <w:t xml:space="preserve">A lighting service will be instituted allowing for enhanced lighting of scenes. </w:t>
+        <w:t xml:space="preserve">A lighting service will be instituted allowing for enhanced lighting of </w:t>
+      </w:r>
+      <w:proofErr w:type="gramStart"/>
+      <w:r>
+        <w:rPr>
+          <w:rFonts w:ascii="Arial" w:hAnsi="Arial" w:cs="Arial"/>
+        </w:rPr>
+        <w:t>levels.-</w:t>
+      </w:r>
+      <w:proofErr w:type="gramEnd"/>
+      <w:r>
+        <w:rPr>
+          <w:rFonts w:ascii="Arial" w:hAnsi="Arial" w:cs="Arial"/>
+        </w:rPr>
+        <w:t xml:space="preserve"> several types of lights will be implemented, such as </w:t>
+      </w:r>
+      <w:proofErr w:type="spellStart"/>
+      <w:r>
+        <w:rPr>
+          <w:rFonts w:ascii="Arial" w:hAnsi="Arial" w:cs="Arial"/>
+        </w:rPr>
+        <w:t>PointLight</w:t>
+      </w:r>
+      <w:proofErr w:type="spellEnd"/>
+      <w:r>
+        <w:rPr>
+          <w:rFonts w:ascii="Arial" w:hAnsi="Arial" w:cs="Arial"/>
+        </w:rPr>
+        <w:t xml:space="preserve">, </w:t>
+      </w:r>
+      <w:proofErr w:type="spellStart"/>
+      <w:r>
+        <w:rPr>
+          <w:rFonts w:ascii="Arial" w:hAnsi="Arial" w:cs="Arial"/>
+        </w:rPr>
+        <w:t>SurfaceLights</w:t>
+      </w:r>
+      <w:proofErr w:type="spellEnd"/>
+      <w:r>
+        <w:rPr>
+          <w:rFonts w:ascii="Arial" w:hAnsi="Arial" w:cs="Arial"/>
+        </w:rPr>
+        <w:t xml:space="preserve"> (lights that illuminate a surface) and more!</w:t>
+      </w:r>
+    </w:p>
+    <w:p>
+      <w:pPr>
+        <w:pStyle w:val="ListParagraph"/>
+        <w:numPr>
+          <w:ilvl w:val="0"/>
+          <w:numId w:val="1"/>
+        </w:numPr>
+        <w:rPr>
+          <w:rFonts w:ascii="Arial" w:hAnsi="Arial" w:cs="Arial"/>
+          <w:sz w:val="28"/>
+          <w:szCs w:val="28"/>
+        </w:rPr>
+      </w:pPr>
+      <w:r>
+        <w:rPr>
+          <w:rFonts w:ascii="Arial" w:hAnsi="Arial" w:cs="Arial"/>
+          <w:sz w:val="28"/>
+          <w:szCs w:val="28"/>
+        </w:rPr>
+        <w:t xml:space="preserve">Polaris: </w:t>
+      </w:r>
+      <w:r>
+        <w:rPr>
+          <w:rFonts w:ascii="Arial" w:hAnsi="Arial" w:cs="Arial"/>
+          <w:sz w:val="28"/>
+          <w:szCs w:val="28"/>
+        </w:rPr>
+        <w:t>Feedback Server</w:t>
+      </w:r>
+      <w:r>
+        <w:rPr>
+          <w:rFonts w:ascii="Arial" w:hAnsi="Arial" w:cs="Arial"/>
+          <w:sz w:val="28"/>
+          <w:szCs w:val="28"/>
+        </w:rPr>
+        <w:t xml:space="preserve"> </w:t>
       </w:r>
     </w:p>
     <w:p>
@@ -393,6 +601,12 @@
           <w:rFonts w:ascii="Arial" w:hAnsi="Arial" w:cs="Arial"/>
         </w:rPr>
       </w:pPr>
+      <w:r>
+        <w:rPr>
+          <w:rFonts w:ascii="Arial" w:hAnsi="Arial" w:cs="Arial"/>
+        </w:rPr>
+        <w:t>Feedback functionality will be implemented into Polaris in order to facilitate developer feedback.</w:t>
+      </w:r>
     </w:p>
     <w:p>
       <w:pPr>

</xml_diff>

<commit_message>
oof i barely did anything stop getting distracted by game source code leaks
</commit_message>
<xml_diff>
--- a/Lightning.Documentation/M5Spec.docx
+++ b/Lightning.Documentation/M5Spec.docx
@@ -211,21 +211,7 @@
         <w:rPr>
           <w:rFonts w:ascii="Arial" w:hAnsi="Arial" w:cs="Arial"/>
         </w:rPr>
-        <w:t xml:space="preserve">using </w:t>
-      </w:r>
-      <w:proofErr w:type="spellStart"/>
-      <w:r>
-        <w:rPr>
-          <w:rFonts w:ascii="Arial" w:hAnsi="Arial" w:cs="Arial"/>
-        </w:rPr>
-        <w:t>ffmpeg</w:t>
-      </w:r>
-      <w:proofErr w:type="spellEnd"/>
-      <w:r>
-        <w:rPr>
-          <w:rFonts w:ascii="Arial" w:hAnsi="Arial" w:cs="Arial"/>
-        </w:rPr>
-        <w:t xml:space="preserve"> to allow video support in Lightning. </w:t>
+        <w:t xml:space="preserve">using ffmpeg to allow video support in Lightning. </w:t>
       </w:r>
     </w:p>
     <w:p>
@@ -277,7 +263,6 @@
           <w:szCs w:val="28"/>
         </w:rPr>
       </w:pPr>
-      <w:proofErr w:type="spellStart"/>
       <w:r>
         <w:rPr>
           <w:rFonts w:ascii="Arial" w:hAnsi="Arial" w:cs="Arial"/>
@@ -286,7 +271,6 @@
         </w:rPr>
         <w:t>NuRender</w:t>
       </w:r>
-      <w:proofErr w:type="spellEnd"/>
     </w:p>
     <w:p>
       <w:pPr>
@@ -299,35 +283,7 @@
         <w:rPr>
           <w:rFonts w:ascii="Arial" w:hAnsi="Arial" w:cs="Arial"/>
         </w:rPr>
-        <w:t xml:space="preserve">A new renderer API will be implemented in order to simplify the rendering pipeline and </w:t>
-      </w:r>
-      <w:proofErr w:type="spellStart"/>
-      <w:r>
-        <w:rPr>
-          <w:rFonts w:ascii="Arial" w:hAnsi="Arial" w:cs="Arial"/>
-        </w:rPr>
-        <w:t>RenderService</w:t>
-      </w:r>
-      <w:proofErr w:type="spellEnd"/>
-      <w:r>
-        <w:rPr>
-          <w:rFonts w:ascii="Arial" w:hAnsi="Arial" w:cs="Arial"/>
-        </w:rPr>
-        <w:t xml:space="preserve">, </w:t>
-      </w:r>
-      <w:proofErr w:type="gramStart"/>
-      <w:r>
-        <w:rPr>
-          <w:rFonts w:ascii="Arial" w:hAnsi="Arial" w:cs="Arial"/>
-        </w:rPr>
-        <w:t>It</w:t>
-      </w:r>
-      <w:proofErr w:type="gramEnd"/>
-      <w:r>
-        <w:rPr>
-          <w:rFonts w:ascii="Arial" w:hAnsi="Arial" w:cs="Arial"/>
-        </w:rPr>
-        <w:t xml:space="preserve"> is currently being developed outside of Lightning.</w:t>
+        <w:t>A new renderer API will be implemented in order to simplify the rendering pipeline and RenderService, It is currently being developed outside of Lightning.</w:t>
       </w:r>
     </w:p>
     <w:p>
@@ -343,23 +299,13 @@
           <w:szCs w:val="28"/>
         </w:rPr>
       </w:pPr>
-      <w:proofErr w:type="spellStart"/>
-      <w:r>
-        <w:rPr>
-          <w:rFonts w:ascii="Arial" w:hAnsi="Arial" w:cs="Arial"/>
-          <w:sz w:val="28"/>
-          <w:szCs w:val="28"/>
-        </w:rPr>
-        <w:t>UIService</w:t>
-      </w:r>
-      <w:proofErr w:type="spellEnd"/>
-      <w:r>
-        <w:rPr>
-          <w:rFonts w:ascii="Arial" w:hAnsi="Arial" w:cs="Arial"/>
-          <w:sz w:val="28"/>
-          <w:szCs w:val="28"/>
-        </w:rPr>
-        <w:t>: Dialog Tree API</w:t>
+      <w:r>
+        <w:rPr>
+          <w:rFonts w:ascii="Arial" w:hAnsi="Arial" w:cs="Arial"/>
+          <w:sz w:val="28"/>
+          <w:szCs w:val="28"/>
+        </w:rPr>
+        <w:t>UIService: Dialog Tree API</w:t>
       </w:r>
     </w:p>
     <w:p>
@@ -395,43 +341,7 @@
           <w:sz w:val="28"/>
           <w:szCs w:val="28"/>
         </w:rPr>
-        <w:t xml:space="preserve">List&lt;T&gt; =&gt; </w:t>
-      </w:r>
-      <w:proofErr w:type="spellStart"/>
-      <w:r>
-        <w:rPr>
-          <w:rFonts w:ascii="Arial" w:hAnsi="Arial" w:cs="Arial"/>
-          <w:sz w:val="28"/>
-          <w:szCs w:val="28"/>
-        </w:rPr>
-        <w:t>InstanceCollection</w:t>
-      </w:r>
-      <w:proofErr w:type="spellEnd"/>
-      <w:r>
-        <w:rPr>
-          <w:rFonts w:ascii="Arial" w:hAnsi="Arial" w:cs="Arial"/>
-          <w:sz w:val="28"/>
-          <w:szCs w:val="28"/>
-        </w:rPr>
-        <w:t xml:space="preserve"> in </w:t>
-      </w:r>
-      <w:proofErr w:type="spellStart"/>
-      <w:r>
-        <w:rPr>
-          <w:rFonts w:ascii="Arial" w:hAnsi="Arial" w:cs="Arial"/>
-          <w:sz w:val="28"/>
-          <w:szCs w:val="28"/>
-        </w:rPr>
-        <w:t>RenderService</w:t>
-      </w:r>
-      <w:proofErr w:type="spellEnd"/>
-      <w:r>
-        <w:rPr>
-          <w:rFonts w:ascii="Arial" w:hAnsi="Arial" w:cs="Arial"/>
-          <w:sz w:val="28"/>
-          <w:szCs w:val="28"/>
-        </w:rPr>
-        <w:t>, etc</w:t>
+        <w:t>List&lt;T&gt; =&gt; InstanceCollection in RenderService, etc</w:t>
       </w:r>
     </w:p>
     <w:p>
@@ -445,35 +355,7 @@
         <w:rPr>
           <w:rFonts w:ascii="Arial" w:hAnsi="Arial" w:cs="Arial"/>
         </w:rPr>
-        <w:t xml:space="preserve">Any method using List&lt;T&gt;s that can use </w:t>
-      </w:r>
-      <w:proofErr w:type="spellStart"/>
-      <w:r>
-        <w:rPr>
-          <w:rFonts w:ascii="Arial" w:hAnsi="Arial" w:cs="Arial"/>
-        </w:rPr>
-        <w:t>InstanceCollections</w:t>
-      </w:r>
-      <w:proofErr w:type="spellEnd"/>
-      <w:r>
-        <w:rPr>
-          <w:rFonts w:ascii="Arial" w:hAnsi="Arial" w:cs="Arial"/>
-        </w:rPr>
-        <w:t xml:space="preserve"> will be changed to use </w:t>
-      </w:r>
-      <w:proofErr w:type="spellStart"/>
-      <w:r>
-        <w:rPr>
-          <w:rFonts w:ascii="Arial" w:hAnsi="Arial" w:cs="Arial"/>
-        </w:rPr>
-        <w:t>InstanceCollections</w:t>
-      </w:r>
-      <w:proofErr w:type="spellEnd"/>
-      <w:r>
-        <w:rPr>
-          <w:rFonts w:ascii="Arial" w:hAnsi="Arial" w:cs="Arial"/>
-        </w:rPr>
-        <w:t>.</w:t>
+        <w:t>Any method using List&lt;T&gt;s that can use InstanceCollections will be changed to use InstanceCollections.</w:t>
       </w:r>
     </w:p>
     <w:p>
@@ -489,7 +371,6 @@
           <w:szCs w:val="28"/>
         </w:rPr>
       </w:pPr>
-      <w:proofErr w:type="spellStart"/>
       <w:r>
         <w:rPr>
           <w:rFonts w:ascii="Arial" w:hAnsi="Arial" w:cs="Arial"/>
@@ -498,7 +379,6 @@
         </w:rPr>
         <w:t>LightingService</w:t>
       </w:r>
-      <w:proofErr w:type="spellEnd"/>
     </w:p>
     <w:p>
       <w:pPr>
@@ -513,47 +393,11 @@
         </w:rPr>
         <w:t xml:space="preserve">A lighting service will be instituted allowing for enhanced lighting of </w:t>
       </w:r>
-      <w:proofErr w:type="gramStart"/>
-      <w:r>
-        <w:rPr>
-          <w:rFonts w:ascii="Arial" w:hAnsi="Arial" w:cs="Arial"/>
-        </w:rPr>
-        <w:t>levels.-</w:t>
-      </w:r>
-      <w:proofErr w:type="gramEnd"/>
-      <w:r>
-        <w:rPr>
-          <w:rFonts w:ascii="Arial" w:hAnsi="Arial" w:cs="Arial"/>
-        </w:rPr>
-        <w:t xml:space="preserve"> several types of lights will be implemented, such as </w:t>
-      </w:r>
-      <w:proofErr w:type="spellStart"/>
-      <w:r>
-        <w:rPr>
-          <w:rFonts w:ascii="Arial" w:hAnsi="Arial" w:cs="Arial"/>
-        </w:rPr>
-        <w:t>PointLight</w:t>
-      </w:r>
-      <w:proofErr w:type="spellEnd"/>
-      <w:r>
-        <w:rPr>
-          <w:rFonts w:ascii="Arial" w:hAnsi="Arial" w:cs="Arial"/>
-        </w:rPr>
-        <w:t xml:space="preserve">, </w:t>
-      </w:r>
-      <w:proofErr w:type="spellStart"/>
-      <w:r>
-        <w:rPr>
-          <w:rFonts w:ascii="Arial" w:hAnsi="Arial" w:cs="Arial"/>
-        </w:rPr>
-        <w:t>SurfaceLights</w:t>
-      </w:r>
-      <w:proofErr w:type="spellEnd"/>
-      <w:r>
-        <w:rPr>
-          <w:rFonts w:ascii="Arial" w:hAnsi="Arial" w:cs="Arial"/>
-        </w:rPr>
-        <w:t xml:space="preserve"> (lights that illuminate a surface) and more!</w:t>
+      <w:r>
+        <w:rPr>
+          <w:rFonts w:ascii="Arial" w:hAnsi="Arial" w:cs="Arial"/>
+        </w:rPr>
+        <w:t>levels.- several types of lights will be implemented, such as PointLight, SurfaceLights (lights that illuminate a surface) and more!</w:t>
       </w:r>
     </w:p>
     <w:p>
@@ -610,11 +454,90 @@
     </w:p>
     <w:p>
       <w:pPr>
+        <w:pStyle w:val="ListParagraph"/>
+        <w:numPr>
+          <w:ilvl w:val="0"/>
+          <w:numId w:val="1"/>
+        </w:numPr>
+        <w:rPr>
+          <w:rFonts w:ascii="Arial" w:hAnsi="Arial" w:cs="Arial"/>
+          <w:sz w:val="28"/>
+          <w:szCs w:val="28"/>
+        </w:rPr>
+      </w:pPr>
+      <w:r>
+        <w:rPr>
+          <w:rFonts w:ascii="Arial" w:hAnsi="Arial" w:cs="Arial"/>
+          <w:sz w:val="28"/>
+          <w:szCs w:val="28"/>
+        </w:rPr>
+        <w:t>Keyframes</w:t>
+      </w:r>
+    </w:p>
+    <w:p>
+      <w:pPr>
         <w:ind w:left="360"/>
         <w:rPr>
           <w:rFonts w:ascii="Arial" w:hAnsi="Arial" w:cs="Arial"/>
         </w:rPr>
       </w:pPr>
+      <w:r>
+        <w:rPr>
+          <w:rFonts w:ascii="Arial" w:hAnsi="Arial" w:cs="Arial"/>
+        </w:rPr>
+        <w:t>Animations will be enhanced to support keyframing and animating specific properties of a PhysicalObject.</w:t>
+      </w:r>
+    </w:p>
+    <w:p>
+      <w:pPr>
+        <w:pStyle w:val="ListParagraph"/>
+        <w:numPr>
+          <w:ilvl w:val="0"/>
+          <w:numId w:val="1"/>
+        </w:numPr>
+        <w:rPr>
+          <w:rFonts w:ascii="Arial" w:hAnsi="Arial" w:cs="Arial"/>
+          <w:sz w:val="28"/>
+          <w:szCs w:val="28"/>
+        </w:rPr>
+      </w:pPr>
+      <w:r>
+        <w:rPr>
+          <w:rFonts w:ascii="Arial" w:hAnsi="Arial" w:cs="Arial"/>
+          <w:sz w:val="28"/>
+          <w:szCs w:val="28"/>
+        </w:rPr>
+        <w:lastRenderedPageBreak/>
+        <w:t>ImageBrush</w:t>
+      </w:r>
+      <w:r>
+        <w:rPr>
+          <w:rFonts w:ascii="Arial" w:hAnsi="Arial" w:cs="Arial"/>
+          <w:sz w:val="28"/>
+          <w:szCs w:val="28"/>
+        </w:rPr>
+        <w:t xml:space="preserve"> No Longer Needed for Rendering Non-ImageBrushes</w:t>
+      </w:r>
+    </w:p>
+    <w:p>
+      <w:pPr>
+        <w:ind w:left="360"/>
+        <w:rPr>
+          <w:rFonts w:ascii="Arial" w:hAnsi="Arial" w:cs="Arial"/>
+        </w:rPr>
+      </w:pPr>
+      <w:r>
+        <w:rPr>
+          <w:rFonts w:ascii="Arial" w:hAnsi="Arial" w:cs="Arial"/>
+        </w:rPr>
+        <w:t>ImageBrushes will no longer be a parameter to the render method</w:t>
+      </w:r>
+      <w:r>
+        <w:rPr>
+          <w:rFonts w:ascii="Arial" w:hAnsi="Arial" w:cs="Arial"/>
+        </w:rPr>
+        <w:t xml:space="preserve"> so that ImageBrushes do not need to be passed themselves.</w:t>
+      </w:r>
     </w:p>
     <w:sectPr>
       <w:headerReference w:type="default" r:id="rId7"/>

</xml_diff>